<commit_message>
Updating ECS subsystem, along with ECS Docs and ECS Unit Tests.
</commit_message>
<xml_diff>
--- a/docs/ecs/ECS-UseCase.docx
+++ b/docs/ecs/ECS-UseCase.docx
@@ -66,6 +66,12 @@
         <w:t xml:space="preserve"> Patient Chart</w:t>
       </w:r>
       <w:bookmarkEnd w:id="0"/>
+      <w:r>
+        <w:rPr>
+          <w:i/>
+        </w:rPr>
+        <w:t xml:space="preserve"> – From List</w:t>
+      </w:r>
       <w:r>
         <w:rPr>
           <w:i/>
@@ -304,6 +310,285 @@
           <w:i/>
         </w:rPr>
         <w:t>getPatientChart</w:t>
+      </w:r>
+      <w:proofErr w:type="spellEnd"/>
+      <w:r>
+        <w:tab/>
+      </w:r>
+      <w:r>
+        <w:tab/>
+        <w:t>from ECS</w:t>
+      </w:r>
+    </w:p>
+    <w:p>
+      <w:pPr>
+        <w:pBdr>
+          <w:bottom w:val="single" w:sz="6" w:space="1" w:color="auto"/>
+        </w:pBdr>
+      </w:pPr>
+    </w:p>
+    <w:p>
+      <w:pPr>
+        <w:rPr>
+          <w:b/>
+        </w:rPr>
+      </w:pPr>
+      <w:r>
+        <w:rPr>
+          <w:b/>
+        </w:rPr>
+        <w:t xml:space="preserve">Use Case: </w:t>
+      </w:r>
+      <w:r>
+        <w:rPr>
+          <w:b/>
+        </w:rPr>
+        <w:tab/>
+      </w:r>
+      <w:r>
+        <w:rPr>
+          <w:b/>
+        </w:rPr>
+        <w:tab/>
+      </w:r>
+      <w:r>
+        <w:rPr>
+          <w:i/>
+        </w:rPr>
+        <w:t>Select Patient Chart – Search</w:t>
+      </w:r>
+      <w:r>
+        <w:rPr>
+          <w:i/>
+        </w:rPr>
+        <w:br/>
+      </w:r>
+      <w:r>
+        <w:rPr>
+          <w:b/>
+        </w:rPr>
+        <w:t xml:space="preserve">Actors: </w:t>
+      </w:r>
+      <w:r>
+        <w:rPr>
+          <w:b/>
+        </w:rPr>
+        <w:tab/>
+      </w:r>
+      <w:r>
+        <w:rPr>
+          <w:b/>
+        </w:rPr>
+        <w:tab/>
+      </w:r>
+      <w:r>
+        <w:t>UI, ECS</w:t>
+      </w:r>
+      <w:r>
+        <w:br/>
+      </w:r>
+      <w:r>
+        <w:rPr>
+          <w:b/>
+        </w:rPr>
+        <w:t>Initiating Actor:</w:t>
+      </w:r>
+      <w:r>
+        <w:t xml:space="preserve"> </w:t>
+      </w:r>
+      <w:r>
+        <w:tab/>
+        <w:t>UI</w:t>
+      </w:r>
+      <w:r>
+        <w:br/>
+      </w:r>
+      <w:r>
+        <w:rPr>
+          <w:b/>
+        </w:rPr>
+        <w:t>Events:</w:t>
+      </w:r>
+    </w:p>
+    <w:p>
+      <w:pPr>
+        <w:pStyle w:val="ListParagraph"/>
+        <w:numPr>
+          <w:ilvl w:val="0"/>
+          <w:numId w:val="2"/>
+        </w:numPr>
+      </w:pPr>
+      <w:r>
+        <w:t>UI</w:t>
+      </w:r>
+      <w:r>
+        <w:tab/>
+      </w:r>
+      <w:r>
+        <w:tab/>
+        <w:t>req. ser.</w:t>
+      </w:r>
+      <w:r>
+        <w:tab/>
+      </w:r>
+      <w:hyperlink w:anchor="LogOn" w:history="1">
+        <w:r>
+          <w:rPr>
+            <w:rStyle w:val="Hyperlink"/>
+            <w:i/>
+          </w:rPr>
+          <w:t>Log On</w:t>
+        </w:r>
+        <w:r>
+          <w:rPr>
+            <w:rStyle w:val="Hyperlink"/>
+          </w:rPr>
+          <w:tab/>
+        </w:r>
+      </w:hyperlink>
+      <w:r>
+        <w:tab/>
+      </w:r>
+      <w:r>
+        <w:tab/>
+      </w:r>
+      <w:r>
+        <w:tab/>
+        <w:t>from ECS</w:t>
+      </w:r>
+    </w:p>
+    <w:p>
+      <w:pPr>
+        <w:pStyle w:val="ListParagraph"/>
+        <w:numPr>
+          <w:ilvl w:val="0"/>
+          <w:numId w:val="2"/>
+        </w:numPr>
+      </w:pPr>
+      <w:r>
+        <w:t>ECS</w:t>
+      </w:r>
+      <w:r>
+        <w:tab/>
+        <w:t>req. ser.</w:t>
+      </w:r>
+      <w:r>
+        <w:tab/>
+      </w:r>
+      <w:proofErr w:type="spellStart"/>
+      <w:r>
+        <w:rPr>
+          <w:i/>
+        </w:rPr>
+        <w:t>displayAvailableActions</w:t>
+      </w:r>
+      <w:proofErr w:type="spellEnd"/>
+      <w:r>
+        <w:rPr>
+          <w:i/>
+        </w:rPr>
+        <w:tab/>
+      </w:r>
+      <w:r>
+        <w:t>from UI</w:t>
+      </w:r>
+    </w:p>
+    <w:p>
+      <w:pPr>
+        <w:pStyle w:val="ListParagraph"/>
+        <w:numPr>
+          <w:ilvl w:val="0"/>
+          <w:numId w:val="2"/>
+        </w:numPr>
+      </w:pPr>
+      <w:r>
+        <w:t>UI</w:t>
+      </w:r>
+      <w:r>
+        <w:tab/>
+      </w:r>
+      <w:r>
+        <w:tab/>
+        <w:t>req. ser.</w:t>
+      </w:r>
+      <w:r>
+        <w:tab/>
+      </w:r>
+      <w:r>
+        <w:rPr>
+          <w:i/>
+        </w:rPr>
+        <w:t>Search Patients</w:t>
+      </w:r>
+      <w:r>
+        <w:tab/>
+      </w:r>
+      <w:r>
+        <w:tab/>
+        <w:t>from ECS</w:t>
+      </w:r>
+    </w:p>
+    <w:p>
+      <w:pPr>
+        <w:pStyle w:val="ListParagraph"/>
+        <w:numPr>
+          <w:ilvl w:val="0"/>
+          <w:numId w:val="2"/>
+        </w:numPr>
+      </w:pPr>
+      <w:r>
+        <w:t>ECS</w:t>
+      </w:r>
+      <w:r>
+        <w:tab/>
+        <w:t>req. ser.</w:t>
+      </w:r>
+      <w:r>
+        <w:tab/>
+      </w:r>
+      <w:proofErr w:type="spellStart"/>
+      <w:r>
+        <w:rPr>
+          <w:i/>
+        </w:rPr>
+        <w:t>displayPatientList</w:t>
+      </w:r>
+      <w:proofErr w:type="spellEnd"/>
+      <w:r>
+        <w:tab/>
+      </w:r>
+      <w:r>
+        <w:tab/>
+        <w:t>from UI</w:t>
+      </w:r>
+    </w:p>
+    <w:p>
+      <w:pPr>
+        <w:pStyle w:val="ListParagraph"/>
+        <w:numPr>
+          <w:ilvl w:val="0"/>
+          <w:numId w:val="2"/>
+        </w:numPr>
+      </w:pPr>
+      <w:r>
+        <w:t>UI</w:t>
+      </w:r>
+      <w:r>
+        <w:tab/>
+      </w:r>
+      <w:r>
+        <w:tab/>
+        <w:t>req. ser.</w:t>
+      </w:r>
+      <w:r>
+        <w:tab/>
+      </w:r>
+      <w:proofErr w:type="spellStart"/>
+      <w:r>
+        <w:rPr>
+          <w:i/>
+        </w:rPr>
+        <w:t>selectPatientChart</w:t>
       </w:r>
       <w:proofErr w:type="spellEnd"/>
       <w:r>
@@ -4461,6 +4746,7 @@
   <w:style w:type="paragraph" w:default="1" w:styleId="Normal">
     <w:name w:val="Normal"/>
     <w:qFormat/>
+    <w:rsid w:val="008B7F27"/>
   </w:style>
   <w:style w:type="paragraph" w:styleId="Heading1">
     <w:name w:val="heading 1"/>
@@ -4487,6 +4773,7 @@
   </w:style>
   <w:style w:type="character" w:default="1" w:styleId="DefaultParagraphFont">
     <w:name w:val="Default Paragraph Font"/>
+    <w:semiHidden/>
     <w:unhideWhenUsed/>
   </w:style>
   <w:style w:type="table" w:default="1" w:styleId="TableNormal">

</xml_diff>